<commit_message>
feat: changed userstory name
controls > movement
</commit_message>
<xml_diff>
--- a/Templates/ingevulde documentatie/J2P3_CrashNDash_UserStories01.docx
+++ b/Templates/ingevulde documentatie/J2P3_CrashNDash_UserStories01.docx
@@ -14,7 +14,6 @@
           <w:lang w:val="en-US"/>
         </w:rPr>
       </w:pPr>
-      <w:proofErr w:type="spellStart"/>
       <w:r>
         <w:rPr>
           <w:b/>
@@ -23,28 +22,7 @@
           <w:szCs w:val="48"/>
           <w:lang w:val="en-US"/>
         </w:rPr>
-        <w:t>p</w:t>
-      </w:r>
-      <w:r>
-        <w:rPr>
-          <w:b/>
-          <w:bCs/>
-          <w:sz w:val="48"/>
-          <w:szCs w:val="48"/>
-          <w:lang w:val="en-US"/>
-        </w:rPr>
-        <w:t>Sjabloon</w:t>
-      </w:r>
-      <w:proofErr w:type="spellEnd"/>
-      <w:r>
-        <w:rPr>
-          <w:b/>
-          <w:bCs/>
-          <w:sz w:val="48"/>
-          <w:szCs w:val="48"/>
-          <w:lang w:val="en-US"/>
-        </w:rPr>
-        <w:t xml:space="preserve"> </w:t>
+        <w:t xml:space="preserve">Sjabloon </w:t>
       </w:r>
       <w:r>
         <w:rPr>
@@ -63,24 +41,17 @@
         <w:rPr>
           <w:sz w:val="48"/>
           <w:szCs w:val="48"/>
+          <w:lang w:val="en-US"/>
         </w:rPr>
       </w:pPr>
       <w:r>
         <w:rPr>
           <w:sz w:val="48"/>
           <w:szCs w:val="48"/>
+          <w:lang w:val="en-US"/>
         </w:rPr>
-        <w:t xml:space="preserve">User </w:t>
+        <w:t>User stories</w:t>
       </w:r>
-      <w:proofErr w:type="spellStart"/>
-      <w:r>
-        <w:rPr>
-          <w:sz w:val="48"/>
-          <w:szCs w:val="48"/>
-        </w:rPr>
-        <w:t>stories</w:t>
-      </w:r>
-      <w:proofErr w:type="spellEnd"/>
     </w:p>
     <w:p>
       <w:pPr>
@@ -91,6 +62,7 @@
           <w:color w:val="000000"/>
           <w:sz w:val="36"/>
           <w:szCs w:val="36"/>
+          <w:lang w:val="en-US"/>
         </w:rPr>
       </w:pPr>
       <w:r>
@@ -100,6 +72,7 @@
           <w:color w:val="000000"/>
           <w:sz w:val="36"/>
           <w:szCs w:val="36"/>
+          <w:lang w:val="en-US"/>
         </w:rPr>
         <w:t>B1-K1-W</w:t>
       </w:r>
@@ -110,6 +83,7 @@
           <w:color w:val="000000"/>
           <w:sz w:val="36"/>
           <w:szCs w:val="36"/>
+          <w:lang w:val="en-US"/>
         </w:rPr>
         <w:t>2</w:t>
       </w:r>
@@ -118,7 +92,7 @@
       <w:pPr>
         <w:rPr>
           <w:rFonts w:cstheme="minorHAnsi"/>
-          <w:lang w:eastAsia="nl-NL"/>
+          <w:lang w:val="en-US" w:eastAsia="nl-NL"/>
         </w:rPr>
       </w:pPr>
     </w:p>
@@ -126,7 +100,7 @@
       <w:pPr>
         <w:rPr>
           <w:rFonts w:cstheme="minorHAnsi"/>
-          <w:lang w:eastAsia="nl-NL"/>
+          <w:lang w:val="en-US" w:eastAsia="nl-NL"/>
         </w:rPr>
       </w:pPr>
     </w:p>
@@ -134,7 +108,7 @@
       <w:pPr>
         <w:rPr>
           <w:rFonts w:cstheme="minorHAnsi"/>
-          <w:lang w:eastAsia="nl-NL"/>
+          <w:lang w:val="en-US" w:eastAsia="nl-NL"/>
         </w:rPr>
       </w:pPr>
       <w:r>
@@ -211,7 +185,7 @@
       <w:pPr>
         <w:rPr>
           <w:rFonts w:cstheme="minorHAnsi"/>
-          <w:lang w:eastAsia="nl-NL"/>
+          <w:lang w:val="en-US" w:eastAsia="nl-NL"/>
         </w:rPr>
       </w:pPr>
     </w:p>
@@ -219,18 +193,23 @@
       <w:pPr>
         <w:rPr>
           <w:rFonts w:cstheme="minorHAnsi"/>
+          <w:lang w:val="en-US"/>
         </w:rPr>
       </w:pPr>
     </w:p>
     <w:p>
       <w:pPr>
         <w:jc w:val="right"/>
+        <w:rPr>
+          <w:lang w:val="en-US"/>
+        </w:rPr>
       </w:pPr>
     </w:p>
     <w:p>
       <w:pPr>
         <w:rPr>
           <w:rFonts w:cstheme="minorHAnsi"/>
+          <w:lang w:val="en-US"/>
         </w:rPr>
       </w:pPr>
       <w:r>
@@ -409,6 +388,7 @@
       <w:r>
         <w:rPr>
           <w:rFonts w:cstheme="minorHAnsi"/>
+          <w:lang w:val="en-US"/>
         </w:rPr>
         <w:br w:type="page"/>
       </w:r>
@@ -553,14 +533,9 @@
       <w:bookmarkStart w:id="0" w:name="_Toc182468381"/>
       <w:r>
         <w:lastRenderedPageBreak/>
-        <w:t xml:space="preserve">User </w:t>
-      </w:r>
-      <w:proofErr w:type="spellStart"/>
-      <w:r>
-        <w:t>stories</w:t>
+        <w:t>User stories</w:t>
       </w:r>
       <w:bookmarkEnd w:id="0"/>
-      <w:proofErr w:type="spellEnd"/>
     </w:p>
     <w:p>
       <w:pPr>
@@ -600,25 +575,7 @@
           <w:i/>
           <w:iCs/>
         </w:rPr>
-        <w:t xml:space="preserve">user </w:t>
-      </w:r>
-      <w:proofErr w:type="spellStart"/>
-      <w:r>
-        <w:rPr>
-          <w:rFonts w:cstheme="minorHAnsi"/>
-          <w:i/>
-          <w:iCs/>
-        </w:rPr>
-        <w:t>stories</w:t>
-      </w:r>
-      <w:proofErr w:type="spellEnd"/>
-      <w:r>
-        <w:rPr>
-          <w:rFonts w:cstheme="minorHAnsi"/>
-          <w:i/>
-          <w:iCs/>
-        </w:rPr>
-        <w:t xml:space="preserve">. </w:t>
+        <w:t xml:space="preserve">user stories. </w:t>
       </w:r>
       <w:r>
         <w:rPr>
@@ -626,25 +583,7 @@
           <w:i/>
           <w:iCs/>
         </w:rPr>
-        <w:t xml:space="preserve">Zorg ervoor dat je alle user </w:t>
-      </w:r>
-      <w:proofErr w:type="spellStart"/>
-      <w:r>
-        <w:rPr>
-          <w:rFonts w:cstheme="minorHAnsi"/>
-          <w:i/>
-          <w:iCs/>
-        </w:rPr>
-        <w:t>stories</w:t>
-      </w:r>
-      <w:proofErr w:type="spellEnd"/>
-      <w:r>
-        <w:rPr>
-          <w:rFonts w:cstheme="minorHAnsi"/>
-          <w:i/>
-          <w:iCs/>
-        </w:rPr>
-        <w:t xml:space="preserve"> een </w:t>
+        <w:t xml:space="preserve">Zorg ervoor dat je alle user stories een </w:t>
       </w:r>
       <w:r>
         <w:rPr>
@@ -668,25 +607,7 @@
           <w:i/>
           <w:iCs/>
         </w:rPr>
-        <w:t xml:space="preserve">Gebruik de onderstaande tabellen om de user </w:t>
-      </w:r>
-      <w:proofErr w:type="spellStart"/>
-      <w:r>
-        <w:rPr>
-          <w:rFonts w:cstheme="minorHAnsi"/>
-          <w:i/>
-          <w:iCs/>
-        </w:rPr>
-        <w:t>stories</w:t>
-      </w:r>
-      <w:proofErr w:type="spellEnd"/>
-      <w:r>
-        <w:rPr>
-          <w:rFonts w:cstheme="minorHAnsi"/>
-          <w:i/>
-          <w:iCs/>
-        </w:rPr>
-        <w:t xml:space="preserve"> in te vullen.</w:t>
+        <w:t>Gebruik de onderstaande tabellen om de user stories in te vullen.</w:t>
       </w:r>
     </w:p>
     <w:tbl>
@@ -850,15 +771,13 @@
               </w:rPr>
               <w:t xml:space="preserve">01 </w:t>
             </w:r>
-            <w:proofErr w:type="spellStart"/>
-            <w:r>
-              <w:rPr>
-                <w:rFonts w:ascii="Calibri" w:eastAsia="Times New Roman" w:hAnsi="Calibri" w:cs="Calibri"/>
-                <w:color w:val="000000"/>
-              </w:rPr>
-              <w:t>controls</w:t>
-            </w:r>
-            <w:proofErr w:type="spellEnd"/>
+            <w:r>
+              <w:rPr>
+                <w:rFonts w:ascii="Calibri" w:eastAsia="Times New Roman" w:hAnsi="Calibri" w:cs="Calibri"/>
+                <w:color w:val="000000"/>
+              </w:rPr>
+              <w:t>movement</w:t>
+            </w:r>
           </w:p>
         </w:tc>
       </w:tr>
@@ -1832,17 +1751,8 @@
                 <w:rFonts w:ascii="Calibri" w:eastAsia="Times New Roman" w:hAnsi="Calibri" w:cs="Calibri"/>
                 <w:color w:val="000000" w:themeColor="text1"/>
               </w:rPr>
-              <w:t xml:space="preserve">Geen bugs of </w:t>
-            </w:r>
-            <w:proofErr w:type="spellStart"/>
-            <w:r>
-              <w:rPr>
-                <w:rFonts w:ascii="Calibri" w:eastAsia="Times New Roman" w:hAnsi="Calibri" w:cs="Calibri"/>
-                <w:color w:val="000000" w:themeColor="text1"/>
-              </w:rPr>
-              <w:t>errors</w:t>
-            </w:r>
-            <w:proofErr w:type="spellEnd"/>
+              <w:t>Geen bugs of errors</w:t>
+            </w:r>
           </w:p>
           <w:p>
             <w:pPr>
@@ -2069,17 +1979,8 @@
                 <w:rFonts w:ascii="Calibri" w:eastAsia="Times New Roman" w:hAnsi="Calibri" w:cs="Calibri"/>
                 <w:color w:val="000000" w:themeColor="text1"/>
               </w:rPr>
-              <w:t xml:space="preserve"> en </w:t>
-            </w:r>
-            <w:proofErr w:type="spellStart"/>
-            <w:r>
-              <w:rPr>
-                <w:rFonts w:ascii="Calibri" w:eastAsia="Times New Roman" w:hAnsi="Calibri" w:cs="Calibri"/>
-                <w:color w:val="000000" w:themeColor="text1"/>
-              </w:rPr>
-              <w:t>sprites</w:t>
-            </w:r>
-            <w:proofErr w:type="spellEnd"/>
+              <w:t xml:space="preserve"> en sprites</w:t>
+            </w:r>
           </w:p>
         </w:tc>
       </w:tr>
@@ -2428,23 +2329,7 @@
                 <w:rFonts w:ascii="Calibri" w:eastAsia="Times New Roman" w:hAnsi="Calibri" w:cs="Calibri"/>
                 <w:color w:val="000000"/>
               </w:rPr>
-              <w:t xml:space="preserve">Genoeg art zodat er geen </w:t>
-            </w:r>
-            <w:proofErr w:type="spellStart"/>
-            <w:r>
-              <w:rPr>
-                <w:rFonts w:ascii="Calibri" w:eastAsia="Times New Roman" w:hAnsi="Calibri" w:cs="Calibri"/>
-                <w:color w:val="000000"/>
-              </w:rPr>
-              <w:t>placeholders</w:t>
-            </w:r>
-            <w:proofErr w:type="spellEnd"/>
-            <w:r>
-              <w:rPr>
-                <w:rFonts w:ascii="Calibri" w:eastAsia="Times New Roman" w:hAnsi="Calibri" w:cs="Calibri"/>
-                <w:color w:val="000000"/>
-              </w:rPr>
-              <w:t xml:space="preserve"> </w:t>
+              <w:t xml:space="preserve">Genoeg art zodat er geen placeholders </w:t>
             </w:r>
             <w:r>
               <w:rPr>
@@ -2739,21 +2624,12 @@
               </w:rPr>
               <w:t xml:space="preserve">04 </w:t>
             </w:r>
-            <w:proofErr w:type="spellStart"/>
-            <w:r>
-              <w:rPr>
-                <w:rFonts w:ascii="Calibri" w:eastAsia="Times New Roman" w:hAnsi="Calibri" w:cs="Calibri"/>
-                <w:color w:val="000000" w:themeColor="text1"/>
-              </w:rPr>
-              <w:t>inspawnen</w:t>
-            </w:r>
-            <w:proofErr w:type="spellEnd"/>
-            <w:r>
-              <w:rPr>
-                <w:rFonts w:ascii="Calibri" w:eastAsia="Times New Roman" w:hAnsi="Calibri" w:cs="Calibri"/>
-                <w:color w:val="000000" w:themeColor="text1"/>
-              </w:rPr>
-              <w:t xml:space="preserve"> van</w:t>
+            <w:r>
+              <w:rPr>
+                <w:rFonts w:ascii="Calibri" w:eastAsia="Times New Roman" w:hAnsi="Calibri" w:cs="Calibri"/>
+                <w:color w:val="000000" w:themeColor="text1"/>
+              </w:rPr>
+              <w:t>inspawnen van</w:t>
             </w:r>
             <w:r>
               <w:rPr>
@@ -2873,7 +2749,6 @@
               </w:rPr>
               <w:t xml:space="preserve">dat er obstakels </w:t>
             </w:r>
-            <w:proofErr w:type="spellStart"/>
             <w:r>
               <w:rPr>
                 <w:rFonts w:ascii="Calibri" w:eastAsia="Times New Roman" w:hAnsi="Calibri" w:cs="Calibri"/>
@@ -2881,7 +2756,6 @@
               </w:rPr>
               <w:t>inspawnen</w:t>
             </w:r>
-            <w:proofErr w:type="spellEnd"/>
             <w:r>
               <w:rPr>
                 <w:rFonts w:ascii="Calibri" w:eastAsia="Times New Roman" w:hAnsi="Calibri" w:cs="Calibri"/>
@@ -3173,23 +3047,7 @@
                 <w:rFonts w:ascii="Calibri" w:eastAsia="Times New Roman" w:hAnsi="Calibri" w:cs="Calibri"/>
                 <w:color w:val="000000" w:themeColor="text1"/>
               </w:rPr>
-              <w:t xml:space="preserve">Obstakels </w:t>
-            </w:r>
-            <w:proofErr w:type="spellStart"/>
-            <w:r>
-              <w:rPr>
-                <w:rFonts w:ascii="Calibri" w:eastAsia="Times New Roman" w:hAnsi="Calibri" w:cs="Calibri"/>
-                <w:color w:val="000000" w:themeColor="text1"/>
-              </w:rPr>
-              <w:t>spawnen</w:t>
-            </w:r>
-            <w:proofErr w:type="spellEnd"/>
-            <w:r>
-              <w:rPr>
-                <w:rFonts w:ascii="Calibri" w:eastAsia="Times New Roman" w:hAnsi="Calibri" w:cs="Calibri"/>
-                <w:color w:val="000000" w:themeColor="text1"/>
-              </w:rPr>
-              <w:t xml:space="preserve"> </w:t>
+              <w:t xml:space="preserve">Obstakels spawnen </w:t>
             </w:r>
             <w:r>
               <w:rPr>
@@ -3838,15 +3696,27 @@
               </w:rPr>
               <w:t xml:space="preserve">Bepaald waar </w:t>
             </w:r>
-            <w:proofErr w:type="spellStart"/>
-            <w:r>
-              <w:rPr>
-                <w:rFonts w:ascii="Calibri" w:eastAsia="Times New Roman" w:hAnsi="Calibri" w:cs="Calibri"/>
-                <w:color w:val="000000" w:themeColor="text1"/>
-              </w:rPr>
-              <w:t>obstacles</w:t>
-            </w:r>
-            <w:proofErr w:type="spellEnd"/>
+            <w:r>
+              <w:rPr>
+                <w:rFonts w:ascii="Calibri" w:eastAsia="Times New Roman" w:hAnsi="Calibri" w:cs="Calibri"/>
+                <w:color w:val="000000" w:themeColor="text1"/>
+              </w:rPr>
+              <w:t xml:space="preserve">obstacles </w:t>
+            </w:r>
+            <w:r>
+              <w:rPr>
+                <w:rFonts w:ascii="Calibri" w:eastAsia="Times New Roman" w:hAnsi="Calibri" w:cs="Calibri"/>
+                <w:color w:val="000000" w:themeColor="text1"/>
+              </w:rPr>
+              <w:t>(</w:t>
+            </w:r>
+            <w:r>
+              <w:rPr>
+                <w:rFonts w:ascii="Calibri" w:eastAsia="Times New Roman" w:hAnsi="Calibri" w:cs="Calibri"/>
+                <w:color w:val="000000" w:themeColor="text1"/>
+              </w:rPr>
+              <w:t>enemies) kunnen</w:t>
+            </w:r>
             <w:r>
               <w:rPr>
                 <w:rFonts w:ascii="Calibri" w:eastAsia="Times New Roman" w:hAnsi="Calibri" w:cs="Calibri"/>
@@ -3859,40 +3729,8 @@
                 <w:rFonts w:ascii="Calibri" w:eastAsia="Times New Roman" w:hAnsi="Calibri" w:cs="Calibri"/>
                 <w:color w:val="000000" w:themeColor="text1"/>
               </w:rPr>
-              <w:t>(</w:t>
-            </w:r>
-            <w:proofErr w:type="spellStart"/>
-            <w:r>
-              <w:rPr>
-                <w:rFonts w:ascii="Calibri" w:eastAsia="Times New Roman" w:hAnsi="Calibri" w:cs="Calibri"/>
-                <w:color w:val="000000" w:themeColor="text1"/>
-              </w:rPr>
-              <w:t>enemies</w:t>
-            </w:r>
-            <w:proofErr w:type="spellEnd"/>
-            <w:r>
-              <w:rPr>
-                <w:rFonts w:ascii="Calibri" w:eastAsia="Times New Roman" w:hAnsi="Calibri" w:cs="Calibri"/>
-                <w:color w:val="000000" w:themeColor="text1"/>
-              </w:rPr>
-              <w:t>) kunnen</w:t>
-            </w:r>
-            <w:r>
-              <w:rPr>
-                <w:rFonts w:ascii="Calibri" w:eastAsia="Times New Roman" w:hAnsi="Calibri" w:cs="Calibri"/>
-                <w:color w:val="000000" w:themeColor="text1"/>
-              </w:rPr>
-              <w:t xml:space="preserve"> </w:t>
-            </w:r>
-            <w:proofErr w:type="spellStart"/>
-            <w:r>
-              <w:rPr>
-                <w:rFonts w:ascii="Calibri" w:eastAsia="Times New Roman" w:hAnsi="Calibri" w:cs="Calibri"/>
-                <w:color w:val="000000" w:themeColor="text1"/>
-              </w:rPr>
               <w:t>spawnen</w:t>
             </w:r>
-            <w:proofErr w:type="spellEnd"/>
           </w:p>
         </w:tc>
       </w:tr>
@@ -4418,23 +4256,7 @@
                 <w:rFonts w:ascii="Calibri" w:eastAsia="Times New Roman" w:hAnsi="Calibri" w:cs="Calibri"/>
                 <w:color w:val="000000" w:themeColor="text1"/>
               </w:rPr>
-              <w:t xml:space="preserve">De map namen worden </w:t>
-            </w:r>
-            <w:proofErr w:type="spellStart"/>
-            <w:r>
-              <w:rPr>
-                <w:rFonts w:ascii="Calibri" w:eastAsia="Times New Roman" w:hAnsi="Calibri" w:cs="Calibri"/>
-                <w:color w:val="000000" w:themeColor="text1"/>
-              </w:rPr>
-              <w:t>displayed</w:t>
-            </w:r>
-            <w:proofErr w:type="spellEnd"/>
-            <w:r>
-              <w:rPr>
-                <w:rFonts w:ascii="Calibri" w:eastAsia="Times New Roman" w:hAnsi="Calibri" w:cs="Calibri"/>
-                <w:color w:val="000000" w:themeColor="text1"/>
-              </w:rPr>
-              <w:t xml:space="preserve"> via een menu</w:t>
+              <w:t>De map namen worden displayed via een menu</w:t>
             </w:r>
           </w:p>
           <w:p>
@@ -4476,23 +4298,7 @@
                 <w:rFonts w:ascii="Calibri" w:eastAsia="Times New Roman" w:hAnsi="Calibri" w:cs="Calibri"/>
                 <w:color w:val="000000" w:themeColor="text1"/>
               </w:rPr>
-              <w:t xml:space="preserve">Je ziet waar de </w:t>
-            </w:r>
-            <w:proofErr w:type="spellStart"/>
-            <w:r>
-              <w:rPr>
-                <w:rFonts w:ascii="Calibri" w:eastAsia="Times New Roman" w:hAnsi="Calibri" w:cs="Calibri"/>
-                <w:color w:val="000000" w:themeColor="text1"/>
-              </w:rPr>
-              <w:t>selector</w:t>
-            </w:r>
-            <w:proofErr w:type="spellEnd"/>
-            <w:r>
-              <w:rPr>
-                <w:rFonts w:ascii="Calibri" w:eastAsia="Times New Roman" w:hAnsi="Calibri" w:cs="Calibri"/>
-                <w:color w:val="000000" w:themeColor="text1"/>
-              </w:rPr>
-              <w:t xml:space="preserve"> op </w:t>
+              <w:t xml:space="preserve">Je ziet waar de selector op </w:t>
             </w:r>
             <w:r>
               <w:rPr>
@@ -4596,15 +4402,7 @@
                 <w:rFonts w:ascii="Calibri" w:eastAsia="Times New Roman" w:hAnsi="Calibri" w:cs="Calibri"/>
                 <w:color w:val="000000" w:themeColor="text1"/>
               </w:rPr>
-              <w:t xml:space="preserve">Daniël </w:t>
-            </w:r>
-            <w:proofErr w:type="spellStart"/>
-            <w:r>
-              <w:rPr>
-                <w:rFonts w:ascii="Calibri" w:eastAsia="Times New Roman" w:hAnsi="Calibri" w:cs="Calibri"/>
-                <w:color w:val="000000" w:themeColor="text1"/>
-              </w:rPr>
-              <w:t>K</w:t>
+              <w:t>Daniël K</w:t>
             </w:r>
             <w:r>
               <w:rPr>
@@ -4620,7 +4418,6 @@
               </w:rPr>
               <w:t>sters</w:t>
             </w:r>
-            <w:proofErr w:type="spellEnd"/>
           </w:p>
         </w:tc>
       </w:tr>
@@ -4752,17 +4549,8 @@
                 <w:rFonts w:ascii="Calibri" w:eastAsia="Times New Roman" w:hAnsi="Calibri" w:cs="Calibri"/>
                 <w:color w:val="000000" w:themeColor="text1"/>
               </w:rPr>
-              <w:t xml:space="preserve"> </w:t>
-            </w:r>
-            <w:proofErr w:type="spellStart"/>
-            <w:r>
-              <w:rPr>
-                <w:rFonts w:ascii="Calibri" w:eastAsia="Times New Roman" w:hAnsi="Calibri" w:cs="Calibri"/>
-                <w:color w:val="000000" w:themeColor="text1"/>
-              </w:rPr>
-              <w:t>enemies</w:t>
-            </w:r>
-            <w:proofErr w:type="spellEnd"/>
+              <w:t xml:space="preserve"> enemies</w:t>
+            </w:r>
           </w:p>
         </w:tc>
       </w:tr>
@@ -4881,7 +4669,6 @@
               </w:rPr>
               <w:t xml:space="preserve">een aantal </w:t>
             </w:r>
-            <w:proofErr w:type="spellStart"/>
             <w:r>
               <w:rPr>
                 <w:rFonts w:ascii="Calibri" w:eastAsia="Times New Roman" w:hAnsi="Calibri" w:cs="Calibri"/>
@@ -4889,7 +4676,6 @@
               </w:rPr>
               <w:t>enemies</w:t>
             </w:r>
-            <w:proofErr w:type="spellEnd"/>
             <w:r>
               <w:rPr>
                 <w:rFonts w:ascii="Calibri" w:eastAsia="Times New Roman" w:hAnsi="Calibri" w:cs="Calibri"/>
@@ -5186,17 +4972,36 @@
                 <w:rFonts w:ascii="Calibri" w:eastAsia="Times New Roman" w:hAnsi="Calibri" w:cs="Calibri"/>
                 <w:color w:val="000000" w:themeColor="text1"/>
               </w:rPr>
-              <w:t xml:space="preserve">of </w:t>
-            </w:r>
-            <w:proofErr w:type="spellStart"/>
-            <w:r>
-              <w:rPr>
-                <w:rFonts w:ascii="Calibri" w:eastAsia="Times New Roman" w:hAnsi="Calibri" w:cs="Calibri"/>
-                <w:color w:val="000000" w:themeColor="text1"/>
-              </w:rPr>
-              <w:t>enemies</w:t>
-            </w:r>
-            <w:proofErr w:type="spellEnd"/>
+              <w:t xml:space="preserve">of enemies </w:t>
+            </w:r>
+            <w:r>
+              <w:rPr>
+                <w:rFonts w:ascii="Calibri" w:eastAsia="Times New Roman" w:hAnsi="Calibri" w:cs="Calibri"/>
+                <w:color w:val="000000" w:themeColor="text1"/>
+              </w:rPr>
+              <w:t xml:space="preserve">kunnen </w:t>
+            </w:r>
+            <w:r>
+              <w:rPr>
+                <w:rFonts w:ascii="Calibri" w:eastAsia="Times New Roman" w:hAnsi="Calibri" w:cs="Calibri"/>
+                <w:color w:val="000000" w:themeColor="text1"/>
+              </w:rPr>
+              <w:t xml:space="preserve">de </w:t>
+            </w:r>
+            <w:r>
+              <w:rPr>
+                <w:rFonts w:ascii="Calibri" w:eastAsia="Times New Roman" w:hAnsi="Calibri" w:cs="Calibri"/>
+                <w:color w:val="000000" w:themeColor="text1"/>
+              </w:rPr>
+              <w:t>sp</w:t>
+            </w:r>
+            <w:r>
+              <w:rPr>
+                <w:rFonts w:ascii="Calibri" w:eastAsia="Times New Roman" w:hAnsi="Calibri" w:cs="Calibri"/>
+                <w:color w:val="000000" w:themeColor="text1"/>
+              </w:rPr>
+              <w:t>elers</w:t>
+            </w:r>
             <w:r>
               <w:rPr>
                 <w:rFonts w:ascii="Calibri" w:eastAsia="Times New Roman" w:hAnsi="Calibri" w:cs="Calibri"/>
@@ -5209,45 +5014,8 @@
                 <w:rFonts w:ascii="Calibri" w:eastAsia="Times New Roman" w:hAnsi="Calibri" w:cs="Calibri"/>
                 <w:color w:val="000000" w:themeColor="text1"/>
               </w:rPr>
-              <w:t xml:space="preserve">kunnen </w:t>
-            </w:r>
-            <w:r>
-              <w:rPr>
-                <w:rFonts w:ascii="Calibri" w:eastAsia="Times New Roman" w:hAnsi="Calibri" w:cs="Calibri"/>
-                <w:color w:val="000000" w:themeColor="text1"/>
-              </w:rPr>
-              <w:t xml:space="preserve">de </w:t>
-            </w:r>
-            <w:r>
-              <w:rPr>
-                <w:rFonts w:ascii="Calibri" w:eastAsia="Times New Roman" w:hAnsi="Calibri" w:cs="Calibri"/>
-                <w:color w:val="000000" w:themeColor="text1"/>
-              </w:rPr>
-              <w:t>sp</w:t>
-            </w:r>
-            <w:r>
-              <w:rPr>
-                <w:rFonts w:ascii="Calibri" w:eastAsia="Times New Roman" w:hAnsi="Calibri" w:cs="Calibri"/>
-                <w:color w:val="000000" w:themeColor="text1"/>
-              </w:rPr>
-              <w:t>elers</w:t>
-            </w:r>
-            <w:r>
-              <w:rPr>
-                <w:rFonts w:ascii="Calibri" w:eastAsia="Times New Roman" w:hAnsi="Calibri" w:cs="Calibri"/>
-                <w:color w:val="000000" w:themeColor="text1"/>
-              </w:rPr>
-              <w:t xml:space="preserve"> </w:t>
-            </w:r>
-            <w:proofErr w:type="spellStart"/>
-            <w:r>
-              <w:rPr>
-                <w:rFonts w:ascii="Calibri" w:eastAsia="Times New Roman" w:hAnsi="Calibri" w:cs="Calibri"/>
-                <w:color w:val="000000" w:themeColor="text1"/>
-              </w:rPr>
               <w:t>localiseren</w:t>
             </w:r>
-            <w:proofErr w:type="spellEnd"/>
             <w:r>
               <w:rPr>
                 <w:rFonts w:ascii="Calibri" w:eastAsia="Times New Roman" w:hAnsi="Calibri" w:cs="Calibri"/>
@@ -5290,21 +5058,12 @@
               </w:rPr>
               <w:t xml:space="preserve">Obstakels en </w:t>
             </w:r>
-            <w:proofErr w:type="spellStart"/>
-            <w:r>
-              <w:rPr>
-                <w:rFonts w:ascii="Calibri" w:eastAsia="Times New Roman" w:hAnsi="Calibri" w:cs="Calibri"/>
-                <w:color w:val="000000" w:themeColor="text1"/>
-              </w:rPr>
-              <w:t>enemies</w:t>
-            </w:r>
-            <w:proofErr w:type="spellEnd"/>
-            <w:r>
-              <w:rPr>
-                <w:rFonts w:ascii="Calibri" w:eastAsia="Times New Roman" w:hAnsi="Calibri" w:cs="Calibri"/>
-                <w:color w:val="000000" w:themeColor="text1"/>
-              </w:rPr>
-              <w:t xml:space="preserve"> </w:t>
+            <w:r>
+              <w:rPr>
+                <w:rFonts w:ascii="Calibri" w:eastAsia="Times New Roman" w:hAnsi="Calibri" w:cs="Calibri"/>
+                <w:color w:val="000000" w:themeColor="text1"/>
+              </w:rPr>
+              <w:t xml:space="preserve">enemies </w:t>
             </w:r>
             <w:r>
               <w:rPr>
@@ -5341,7 +5100,6 @@
               </w:rPr>
               <w:t xml:space="preserve">als ze </w:t>
             </w:r>
-            <w:proofErr w:type="spellStart"/>
             <w:r>
               <w:rPr>
                 <w:rFonts w:ascii="Calibri" w:eastAsia="Times New Roman" w:hAnsi="Calibri" w:cs="Calibri"/>
@@ -5349,7 +5107,6 @@
               </w:rPr>
               <w:t>colliden</w:t>
             </w:r>
-            <w:proofErr w:type="spellEnd"/>
             <w:r>
               <w:rPr>
                 <w:rFonts w:ascii="Calibri" w:eastAsia="Times New Roman" w:hAnsi="Calibri" w:cs="Calibri"/>
@@ -5404,23 +5161,7 @@
                 <w:rFonts w:ascii="Calibri" w:eastAsia="Times New Roman" w:hAnsi="Calibri" w:cs="Calibri"/>
                 <w:color w:val="000000" w:themeColor="text1"/>
               </w:rPr>
-              <w:t xml:space="preserve"> en </w:t>
-            </w:r>
-            <w:proofErr w:type="spellStart"/>
-            <w:r>
-              <w:rPr>
-                <w:rFonts w:ascii="Calibri" w:eastAsia="Times New Roman" w:hAnsi="Calibri" w:cs="Calibri"/>
-                <w:color w:val="000000" w:themeColor="text1"/>
-              </w:rPr>
-              <w:t>enemies</w:t>
-            </w:r>
-            <w:proofErr w:type="spellEnd"/>
-            <w:r>
-              <w:rPr>
-                <w:rFonts w:ascii="Calibri" w:eastAsia="Times New Roman" w:hAnsi="Calibri" w:cs="Calibri"/>
-                <w:color w:val="000000" w:themeColor="text1"/>
-              </w:rPr>
-              <w:t xml:space="preserve"> </w:t>
+              <w:t xml:space="preserve"> en enemies </w:t>
             </w:r>
             <w:r>
               <w:rPr>
@@ -5531,15 +5272,7 @@
                 <w:rFonts w:ascii="Calibri" w:eastAsia="Times New Roman" w:hAnsi="Calibri" w:cs="Calibri"/>
                 <w:color w:val="000000" w:themeColor="text1"/>
               </w:rPr>
-              <w:t xml:space="preserve"> </w:t>
-            </w:r>
-            <w:proofErr w:type="spellStart"/>
-            <w:r>
-              <w:rPr>
-                <w:rFonts w:ascii="Calibri" w:eastAsia="Times New Roman" w:hAnsi="Calibri" w:cs="Calibri"/>
-                <w:color w:val="000000" w:themeColor="text1"/>
-              </w:rPr>
-              <w:t>K</w:t>
+              <w:t xml:space="preserve"> K</w:t>
             </w:r>
             <w:r>
               <w:rPr>
@@ -5555,7 +5288,6 @@
               </w:rPr>
               <w:t>sters</w:t>
             </w:r>
-            <w:proofErr w:type="spellEnd"/>
           </w:p>
         </w:tc>
       </w:tr>
@@ -6292,17 +6024,8 @@
                 <w:rFonts w:ascii="Calibri" w:eastAsia="Times New Roman" w:hAnsi="Calibri" w:cs="Calibri"/>
                 <w:color w:val="000000" w:themeColor="text1"/>
               </w:rPr>
-              <w:t xml:space="preserve">Jeroen </w:t>
-            </w:r>
-            <w:proofErr w:type="spellStart"/>
-            <w:r>
-              <w:rPr>
-                <w:rFonts w:ascii="Calibri" w:eastAsia="Times New Roman" w:hAnsi="Calibri" w:cs="Calibri"/>
-                <w:color w:val="000000" w:themeColor="text1"/>
-              </w:rPr>
-              <w:t>Verboom</w:t>
-            </w:r>
-            <w:proofErr w:type="spellEnd"/>
+              <w:t>Jeroen Verboom</w:t>
+            </w:r>
           </w:p>
         </w:tc>
       </w:tr>
@@ -6856,17 +6579,8 @@
                 <w:rFonts w:ascii="Calibri" w:eastAsia="Times New Roman" w:hAnsi="Calibri" w:cs="Calibri"/>
                 <w:color w:val="000000" w:themeColor="text1"/>
               </w:rPr>
-              <w:t xml:space="preserve">Jeroen </w:t>
-            </w:r>
-            <w:proofErr w:type="spellStart"/>
-            <w:r>
-              <w:rPr>
-                <w:rFonts w:ascii="Calibri" w:eastAsia="Times New Roman" w:hAnsi="Calibri" w:cs="Calibri"/>
-                <w:color w:val="000000" w:themeColor="text1"/>
-              </w:rPr>
-              <w:t>Verboom</w:t>
-            </w:r>
-            <w:proofErr w:type="spellEnd"/>
+              <w:t>Jeroen Verboom</w:t>
+            </w:r>
           </w:p>
         </w:tc>
       </w:tr>
@@ -9071,7 +8785,6 @@
       </w:rPr>
       <w:t xml:space="preserve">             </w:t>
     </w:r>
-    <w:proofErr w:type="spellStart"/>
     <w:r>
       <w:rPr>
         <w:color w:val="000000"/>
@@ -9079,17 +8792,7 @@
         <w:szCs w:val="16"/>
         <w:lang w:val="en-US"/>
       </w:rPr>
-      <w:t>Sjabloon</w:t>
-    </w:r>
-    <w:proofErr w:type="spellEnd"/>
-    <w:r>
-      <w:rPr>
-        <w:color w:val="000000"/>
-        <w:sz w:val="16"/>
-        <w:szCs w:val="16"/>
-        <w:lang w:val="en-US"/>
-      </w:rPr>
-      <w:t xml:space="preserve"> </w:t>
+      <w:t xml:space="preserve">Sjabloon </w:t>
     </w:r>
     <w:r>
       <w:rPr>
@@ -14364,6 +14067,10 @@
 </file>
 
 <file path=customXml/item1.xml><?xml version="1.0" encoding="utf-8"?>
+<b:Sources xmlns:b="http://schemas.openxmlformats.org/officeDocument/2006/bibliography" xmlns="http://schemas.openxmlformats.org/officeDocument/2006/bibliography" SelectedStyle="\APASixthEditionOfficeOnline.xsl" StyleName="APA" Version="6"/>
+</file>
+
+<file path=customXml/item2.xml><?xml version="1.0" encoding="utf-8"?>
 <?mso-contentType ?>
 <FormTemplates xmlns="http://schemas.microsoft.com/sharepoint/v3/contenttype/forms">
   <Display>DocumentLibraryForm</Display>
@@ -14372,19 +14079,7 @@
 </FormTemplates>
 </file>
 
-<file path=customXml/item2.xml><?xml version="1.0" encoding="utf-8"?>
-<b:Sources xmlns:b="http://schemas.openxmlformats.org/officeDocument/2006/bibliography" xmlns="http://schemas.openxmlformats.org/officeDocument/2006/bibliography" SelectedStyle="\APASixthEditionOfficeOnline.xsl" StyleName="APA" Version="6"/>
-</file>
-
 <file path=customXml/item3.xml><?xml version="1.0" encoding="utf-8"?>
-<p:properties xmlns:p="http://schemas.microsoft.com/office/2006/metadata/properties" xmlns:xsi="http://www.w3.org/2001/XMLSchema-instance" xmlns:pc="http://schemas.microsoft.com/office/infopath/2007/PartnerControls">
-  <documentManagement>
-    <_activity xmlns="b4a33c1a-2843-472a-a90f-1765f7180fd8" xsi:nil="true"/>
-  </documentManagement>
-</p:properties>
-</file>
-
-<file path=customXml/item4.xml><?xml version="1.0" encoding="utf-8"?>
 <ct:contentTypeSchema xmlns:ct="http://schemas.microsoft.com/office/2006/metadata/contentType" xmlns:ma="http://schemas.microsoft.com/office/2006/metadata/properties/metaAttributes" ct:_="" ma:_="" ma:contentTypeName="Document" ma:contentTypeID="0x01010064F82FDDA339404C8262062207CAF667" ma:contentTypeVersion="16" ma:contentTypeDescription="Een nieuw document maken." ma:contentTypeScope="" ma:versionID="88c125a72a5fc794ad9f32fa6b752cd7">
   <xsd:schema xmlns:xsd="http://www.w3.org/2001/XMLSchema" xmlns:xs="http://www.w3.org/2001/XMLSchema" xmlns:p="http://schemas.microsoft.com/office/2006/metadata/properties" xmlns:ns3="b4a33c1a-2843-472a-a90f-1765f7180fd8" xmlns:ns4="214ce68c-cfaa-4703-9c23-385e6c4b0178" targetNamespace="http://schemas.microsoft.com/office/2006/metadata/properties" ma:root="true" ma:fieldsID="4b1f1dc129eeaa6143d3617cdc0484ba" ns3:_="" ns4:_="">
     <xsd:import namespace="b4a33c1a-2843-472a-a90f-1765f7180fd8"/>
@@ -14625,7 +14320,23 @@
 </ct:contentTypeSchema>
 </file>
 
+<file path=customXml/item4.xml><?xml version="1.0" encoding="utf-8"?>
+<p:properties xmlns:p="http://schemas.microsoft.com/office/2006/metadata/properties" xmlns:xsi="http://www.w3.org/2001/XMLSchema-instance" xmlns:pc="http://schemas.microsoft.com/office/infopath/2007/PartnerControls">
+  <documentManagement>
+    <_activity xmlns="b4a33c1a-2843-472a-a90f-1765f7180fd8" xsi:nil="true"/>
+  </documentManagement>
+</p:properties>
+</file>
+
 <file path=customXml/itemProps1.xml><?xml version="1.0" encoding="utf-8"?>
+<ds:datastoreItem xmlns:ds="http://schemas.openxmlformats.org/officeDocument/2006/customXml" ds:itemID="{72B7D650-2FAA-4D72-B587-235E59E6AC26}">
+  <ds:schemaRefs>
+    <ds:schemaRef ds:uri="http://schemas.openxmlformats.org/officeDocument/2006/bibliography"/>
+  </ds:schemaRefs>
+</ds:datastoreItem>
+</file>
+
+<file path=customXml/itemProps2.xml><?xml version="1.0" encoding="utf-8"?>
 <ds:datastoreItem xmlns:ds="http://schemas.openxmlformats.org/officeDocument/2006/customXml" ds:itemID="{C6916C6B-E06E-47CD-A094-BBBE44C5EA8C}">
   <ds:schemaRefs>
     <ds:schemaRef ds:uri="http://schemas.microsoft.com/sharepoint/v3/contenttype/forms"/>
@@ -14633,32 +14344,7 @@
 </ds:datastoreItem>
 </file>
 
-<file path=customXml/itemProps2.xml><?xml version="1.0" encoding="utf-8"?>
-<ds:datastoreItem xmlns:ds="http://schemas.openxmlformats.org/officeDocument/2006/customXml" ds:itemID="{72B7D650-2FAA-4D72-B587-235E59E6AC26}">
-  <ds:schemaRefs>
-    <ds:schemaRef ds:uri="http://schemas.openxmlformats.org/officeDocument/2006/bibliography"/>
-  </ds:schemaRefs>
-</ds:datastoreItem>
-</file>
-
 <file path=customXml/itemProps3.xml><?xml version="1.0" encoding="utf-8"?>
-<ds:datastoreItem xmlns:ds="http://schemas.openxmlformats.org/officeDocument/2006/customXml" ds:itemID="{846B1C81-E993-40E7-BCC5-DA63F0CD945C}">
-  <ds:schemaRefs>
-    <ds:schemaRef ds:uri="http://purl.org/dc/terms/"/>
-    <ds:schemaRef ds:uri="http://www.w3.org/XML/1998/namespace"/>
-    <ds:schemaRef ds:uri="http://schemas.microsoft.com/office/2006/metadata/properties"/>
-    <ds:schemaRef ds:uri="http://schemas.microsoft.com/office/infopath/2007/PartnerControls"/>
-    <ds:schemaRef ds:uri="http://schemas.microsoft.com/office/2006/documentManagement/types"/>
-    <ds:schemaRef ds:uri="http://schemas.openxmlformats.org/package/2006/metadata/core-properties"/>
-    <ds:schemaRef ds:uri="214ce68c-cfaa-4703-9c23-385e6c4b0178"/>
-    <ds:schemaRef ds:uri="b4a33c1a-2843-472a-a90f-1765f7180fd8"/>
-    <ds:schemaRef ds:uri="http://purl.org/dc/dcmitype/"/>
-    <ds:schemaRef ds:uri="http://purl.org/dc/elements/1.1/"/>
-  </ds:schemaRefs>
-</ds:datastoreItem>
-</file>
-
-<file path=customXml/itemProps4.xml><?xml version="1.0" encoding="utf-8"?>
 <ds:datastoreItem xmlns:ds="http://schemas.openxmlformats.org/officeDocument/2006/customXml" ds:itemID="{B9386398-DA4C-4B4A-B90D-BDB436555AB0}">
   <ds:schemaRefs>
     <ds:schemaRef ds:uri="http://schemas.microsoft.com/office/2006/metadata/contentType"/>
@@ -14675,4 +14361,14 @@
     <ds:schemaRef ds:uri="http://schemas.microsoft.com/internal/obd"/>
   </ds:schemaRefs>
 </ds:datastoreItem>
+</file>
+
+<file path=customXml/itemProps4.xml><?xml version="1.0" encoding="utf-8"?>
+<ds:datastoreItem xmlns:ds="http://schemas.openxmlformats.org/officeDocument/2006/customXml" ds:itemID="{846B1C81-E993-40E7-BCC5-DA63F0CD945C}">
+  <ds:schemaRefs>
+    <ds:schemaRef ds:uri="http://schemas.microsoft.com/office/2006/metadata/properties"/>
+    <ds:schemaRef ds:uri="http://schemas.microsoft.com/office/infopath/2007/PartnerControls"/>
+    <ds:schemaRef ds:uri="b4a33c1a-2843-472a-a90f-1765f7180fd8"/>
+  </ds:schemaRefs>
+</ds:datastoreItem>
 </file>
</xml_diff>

<commit_message>
misc: change after swapping branches
</commit_message>
<xml_diff>
--- a/Templates/ingevulde documentatie/J2P3_CrashNDash_UserStories01.docx
+++ b/Templates/ingevulde documentatie/J2P3_CrashNDash_UserStories01.docx
@@ -14,7 +14,6 @@
           <w:lang w:val="en-US"/>
         </w:rPr>
       </w:pPr>
-      <w:proofErr w:type="spellStart"/>
       <w:r>
         <w:rPr>
           <w:b/>
@@ -23,28 +22,7 @@
           <w:szCs w:val="48"/>
           <w:lang w:val="en-US"/>
         </w:rPr>
-        <w:t>p</w:t>
-      </w:r>
-      <w:r>
-        <w:rPr>
-          <w:b/>
-          <w:bCs/>
-          <w:sz w:val="48"/>
-          <w:szCs w:val="48"/>
-          <w:lang w:val="en-US"/>
-        </w:rPr>
-        <w:t>Sjabloon</w:t>
-      </w:r>
-      <w:proofErr w:type="spellEnd"/>
-      <w:r>
-        <w:rPr>
-          <w:b/>
-          <w:bCs/>
-          <w:sz w:val="48"/>
-          <w:szCs w:val="48"/>
-          <w:lang w:val="en-US"/>
-        </w:rPr>
-        <w:t xml:space="preserve"> </w:t>
+        <w:t xml:space="preserve">Sjabloon </w:t>
       </w:r>
       <w:r>
         <w:rPr>
@@ -63,24 +41,17 @@
         <w:rPr>
           <w:sz w:val="48"/>
           <w:szCs w:val="48"/>
+          <w:lang w:val="en-US"/>
         </w:rPr>
       </w:pPr>
       <w:r>
         <w:rPr>
           <w:sz w:val="48"/>
           <w:szCs w:val="48"/>
+          <w:lang w:val="en-US"/>
         </w:rPr>
-        <w:t xml:space="preserve">User </w:t>
+        <w:t>User stories</w:t>
       </w:r>
-      <w:proofErr w:type="spellStart"/>
-      <w:r>
-        <w:rPr>
-          <w:sz w:val="48"/>
-          <w:szCs w:val="48"/>
-        </w:rPr>
-        <w:t>stories</w:t>
-      </w:r>
-      <w:proofErr w:type="spellEnd"/>
     </w:p>
     <w:p>
       <w:pPr>
@@ -91,6 +62,7 @@
           <w:color w:val="000000"/>
           <w:sz w:val="36"/>
           <w:szCs w:val="36"/>
+          <w:lang w:val="en-US"/>
         </w:rPr>
       </w:pPr>
       <w:r>
@@ -100,6 +72,7 @@
           <w:color w:val="000000"/>
           <w:sz w:val="36"/>
           <w:szCs w:val="36"/>
+          <w:lang w:val="en-US"/>
         </w:rPr>
         <w:t>B1-K1-W</w:t>
       </w:r>
@@ -110,6 +83,7 @@
           <w:color w:val="000000"/>
           <w:sz w:val="36"/>
           <w:szCs w:val="36"/>
+          <w:lang w:val="en-US"/>
         </w:rPr>
         <w:t>2</w:t>
       </w:r>
@@ -118,7 +92,7 @@
       <w:pPr>
         <w:rPr>
           <w:rFonts w:cstheme="minorHAnsi"/>
-          <w:lang w:eastAsia="nl-NL"/>
+          <w:lang w:val="en-US" w:eastAsia="nl-NL"/>
         </w:rPr>
       </w:pPr>
     </w:p>
@@ -126,7 +100,7 @@
       <w:pPr>
         <w:rPr>
           <w:rFonts w:cstheme="minorHAnsi"/>
-          <w:lang w:eastAsia="nl-NL"/>
+          <w:lang w:val="en-US" w:eastAsia="nl-NL"/>
         </w:rPr>
       </w:pPr>
     </w:p>
@@ -134,7 +108,7 @@
       <w:pPr>
         <w:rPr>
           <w:rFonts w:cstheme="minorHAnsi"/>
-          <w:lang w:eastAsia="nl-NL"/>
+          <w:lang w:val="en-US" w:eastAsia="nl-NL"/>
         </w:rPr>
       </w:pPr>
       <w:r>
@@ -211,7 +185,7 @@
       <w:pPr>
         <w:rPr>
           <w:rFonts w:cstheme="minorHAnsi"/>
-          <w:lang w:eastAsia="nl-NL"/>
+          <w:lang w:val="en-US" w:eastAsia="nl-NL"/>
         </w:rPr>
       </w:pPr>
     </w:p>
@@ -219,18 +193,23 @@
       <w:pPr>
         <w:rPr>
           <w:rFonts w:cstheme="minorHAnsi"/>
+          <w:lang w:val="en-US"/>
         </w:rPr>
       </w:pPr>
     </w:p>
     <w:p>
       <w:pPr>
         <w:jc w:val="right"/>
+        <w:rPr>
+          <w:lang w:val="en-US"/>
+        </w:rPr>
       </w:pPr>
     </w:p>
     <w:p>
       <w:pPr>
         <w:rPr>
           <w:rFonts w:cstheme="minorHAnsi"/>
+          <w:lang w:val="en-US"/>
         </w:rPr>
       </w:pPr>
       <w:r>
@@ -409,6 +388,7 @@
       <w:r>
         <w:rPr>
           <w:rFonts w:cstheme="minorHAnsi"/>
+          <w:lang w:val="en-US"/>
         </w:rPr>
         <w:br w:type="page"/>
       </w:r>
@@ -553,14 +533,9 @@
       <w:bookmarkStart w:id="0" w:name="_Toc182468381"/>
       <w:r>
         <w:lastRenderedPageBreak/>
-        <w:t xml:space="preserve">User </w:t>
-      </w:r>
-      <w:proofErr w:type="spellStart"/>
-      <w:r>
-        <w:t>stories</w:t>
+        <w:t>User stories</w:t>
       </w:r>
       <w:bookmarkEnd w:id="0"/>
-      <w:proofErr w:type="spellEnd"/>
     </w:p>
     <w:p>
       <w:pPr>
@@ -600,25 +575,7 @@
           <w:i/>
           <w:iCs/>
         </w:rPr>
-        <w:t xml:space="preserve">user </w:t>
-      </w:r>
-      <w:proofErr w:type="spellStart"/>
-      <w:r>
-        <w:rPr>
-          <w:rFonts w:cstheme="minorHAnsi"/>
-          <w:i/>
-          <w:iCs/>
-        </w:rPr>
-        <w:t>stories</w:t>
-      </w:r>
-      <w:proofErr w:type="spellEnd"/>
-      <w:r>
-        <w:rPr>
-          <w:rFonts w:cstheme="minorHAnsi"/>
-          <w:i/>
-          <w:iCs/>
-        </w:rPr>
-        <w:t xml:space="preserve">. </w:t>
+        <w:t xml:space="preserve">user stories. </w:t>
       </w:r>
       <w:r>
         <w:rPr>
@@ -626,25 +583,7 @@
           <w:i/>
           <w:iCs/>
         </w:rPr>
-        <w:t xml:space="preserve">Zorg ervoor dat je alle user </w:t>
-      </w:r>
-      <w:proofErr w:type="spellStart"/>
-      <w:r>
-        <w:rPr>
-          <w:rFonts w:cstheme="minorHAnsi"/>
-          <w:i/>
-          <w:iCs/>
-        </w:rPr>
-        <w:t>stories</w:t>
-      </w:r>
-      <w:proofErr w:type="spellEnd"/>
-      <w:r>
-        <w:rPr>
-          <w:rFonts w:cstheme="minorHAnsi"/>
-          <w:i/>
-          <w:iCs/>
-        </w:rPr>
-        <w:t xml:space="preserve"> een </w:t>
+        <w:t xml:space="preserve">Zorg ervoor dat je alle user stories een </w:t>
       </w:r>
       <w:r>
         <w:rPr>
@@ -668,25 +607,7 @@
           <w:i/>
           <w:iCs/>
         </w:rPr>
-        <w:t xml:space="preserve">Gebruik de onderstaande tabellen om de user </w:t>
-      </w:r>
-      <w:proofErr w:type="spellStart"/>
-      <w:r>
-        <w:rPr>
-          <w:rFonts w:cstheme="minorHAnsi"/>
-          <w:i/>
-          <w:iCs/>
-        </w:rPr>
-        <w:t>stories</w:t>
-      </w:r>
-      <w:proofErr w:type="spellEnd"/>
-      <w:r>
-        <w:rPr>
-          <w:rFonts w:cstheme="minorHAnsi"/>
-          <w:i/>
-          <w:iCs/>
-        </w:rPr>
-        <w:t xml:space="preserve"> in te vullen.</w:t>
+        <w:t>Gebruik de onderstaande tabellen om de user stories in te vullen.</w:t>
       </w:r>
     </w:p>
     <w:tbl>
@@ -850,15 +771,13 @@
               </w:rPr>
               <w:t xml:space="preserve">01 </w:t>
             </w:r>
-            <w:proofErr w:type="spellStart"/>
-            <w:r>
-              <w:rPr>
-                <w:rFonts w:ascii="Calibri" w:eastAsia="Times New Roman" w:hAnsi="Calibri" w:cs="Calibri"/>
-                <w:color w:val="000000"/>
-              </w:rPr>
-              <w:t>controls</w:t>
-            </w:r>
-            <w:proofErr w:type="spellEnd"/>
+            <w:r>
+              <w:rPr>
+                <w:rFonts w:ascii="Calibri" w:eastAsia="Times New Roman" w:hAnsi="Calibri" w:cs="Calibri"/>
+                <w:color w:val="000000"/>
+              </w:rPr>
+              <w:t>movement</w:t>
+            </w:r>
           </w:p>
         </w:tc>
       </w:tr>
@@ -1832,17 +1751,8 @@
                 <w:rFonts w:ascii="Calibri" w:eastAsia="Times New Roman" w:hAnsi="Calibri" w:cs="Calibri"/>
                 <w:color w:val="000000" w:themeColor="text1"/>
               </w:rPr>
-              <w:t xml:space="preserve">Geen bugs of </w:t>
-            </w:r>
-            <w:proofErr w:type="spellStart"/>
-            <w:r>
-              <w:rPr>
-                <w:rFonts w:ascii="Calibri" w:eastAsia="Times New Roman" w:hAnsi="Calibri" w:cs="Calibri"/>
-                <w:color w:val="000000" w:themeColor="text1"/>
-              </w:rPr>
-              <w:t>errors</w:t>
-            </w:r>
-            <w:proofErr w:type="spellEnd"/>
+              <w:t>Geen bugs of errors</w:t>
+            </w:r>
           </w:p>
           <w:p>
             <w:pPr>
@@ -2069,17 +1979,8 @@
                 <w:rFonts w:ascii="Calibri" w:eastAsia="Times New Roman" w:hAnsi="Calibri" w:cs="Calibri"/>
                 <w:color w:val="000000" w:themeColor="text1"/>
               </w:rPr>
-              <w:t xml:space="preserve"> en </w:t>
-            </w:r>
-            <w:proofErr w:type="spellStart"/>
-            <w:r>
-              <w:rPr>
-                <w:rFonts w:ascii="Calibri" w:eastAsia="Times New Roman" w:hAnsi="Calibri" w:cs="Calibri"/>
-                <w:color w:val="000000" w:themeColor="text1"/>
-              </w:rPr>
-              <w:t>sprites</w:t>
-            </w:r>
-            <w:proofErr w:type="spellEnd"/>
+              <w:t xml:space="preserve"> en sprites</w:t>
+            </w:r>
           </w:p>
         </w:tc>
       </w:tr>
@@ -2428,23 +2329,7 @@
                 <w:rFonts w:ascii="Calibri" w:eastAsia="Times New Roman" w:hAnsi="Calibri" w:cs="Calibri"/>
                 <w:color w:val="000000"/>
               </w:rPr>
-              <w:t xml:space="preserve">Genoeg art zodat er geen </w:t>
-            </w:r>
-            <w:proofErr w:type="spellStart"/>
-            <w:r>
-              <w:rPr>
-                <w:rFonts w:ascii="Calibri" w:eastAsia="Times New Roman" w:hAnsi="Calibri" w:cs="Calibri"/>
-                <w:color w:val="000000"/>
-              </w:rPr>
-              <w:t>placeholders</w:t>
-            </w:r>
-            <w:proofErr w:type="spellEnd"/>
-            <w:r>
-              <w:rPr>
-                <w:rFonts w:ascii="Calibri" w:eastAsia="Times New Roman" w:hAnsi="Calibri" w:cs="Calibri"/>
-                <w:color w:val="000000"/>
-              </w:rPr>
-              <w:t xml:space="preserve"> </w:t>
+              <w:t xml:space="preserve">Genoeg art zodat er geen placeholders </w:t>
             </w:r>
             <w:r>
               <w:rPr>
@@ -2739,21 +2624,12 @@
               </w:rPr>
               <w:t xml:space="preserve">04 </w:t>
             </w:r>
-            <w:proofErr w:type="spellStart"/>
-            <w:r>
-              <w:rPr>
-                <w:rFonts w:ascii="Calibri" w:eastAsia="Times New Roman" w:hAnsi="Calibri" w:cs="Calibri"/>
-                <w:color w:val="000000" w:themeColor="text1"/>
-              </w:rPr>
-              <w:t>inspawnen</w:t>
-            </w:r>
-            <w:proofErr w:type="spellEnd"/>
-            <w:r>
-              <w:rPr>
-                <w:rFonts w:ascii="Calibri" w:eastAsia="Times New Roman" w:hAnsi="Calibri" w:cs="Calibri"/>
-                <w:color w:val="000000" w:themeColor="text1"/>
-              </w:rPr>
-              <w:t xml:space="preserve"> van</w:t>
+            <w:r>
+              <w:rPr>
+                <w:rFonts w:ascii="Calibri" w:eastAsia="Times New Roman" w:hAnsi="Calibri" w:cs="Calibri"/>
+                <w:color w:val="000000" w:themeColor="text1"/>
+              </w:rPr>
+              <w:t>inspawnen van</w:t>
             </w:r>
             <w:r>
               <w:rPr>
@@ -2873,7 +2749,6 @@
               </w:rPr>
               <w:t xml:space="preserve">dat er obstakels </w:t>
             </w:r>
-            <w:proofErr w:type="spellStart"/>
             <w:r>
               <w:rPr>
                 <w:rFonts w:ascii="Calibri" w:eastAsia="Times New Roman" w:hAnsi="Calibri" w:cs="Calibri"/>
@@ -2881,7 +2756,6 @@
               </w:rPr>
               <w:t>inspawnen</w:t>
             </w:r>
-            <w:proofErr w:type="spellEnd"/>
             <w:r>
               <w:rPr>
                 <w:rFonts w:ascii="Calibri" w:eastAsia="Times New Roman" w:hAnsi="Calibri" w:cs="Calibri"/>
@@ -3173,23 +3047,7 @@
                 <w:rFonts w:ascii="Calibri" w:eastAsia="Times New Roman" w:hAnsi="Calibri" w:cs="Calibri"/>
                 <w:color w:val="000000" w:themeColor="text1"/>
               </w:rPr>
-              <w:t xml:space="preserve">Obstakels </w:t>
-            </w:r>
-            <w:proofErr w:type="spellStart"/>
-            <w:r>
-              <w:rPr>
-                <w:rFonts w:ascii="Calibri" w:eastAsia="Times New Roman" w:hAnsi="Calibri" w:cs="Calibri"/>
-                <w:color w:val="000000" w:themeColor="text1"/>
-              </w:rPr>
-              <w:t>spawnen</w:t>
-            </w:r>
-            <w:proofErr w:type="spellEnd"/>
-            <w:r>
-              <w:rPr>
-                <w:rFonts w:ascii="Calibri" w:eastAsia="Times New Roman" w:hAnsi="Calibri" w:cs="Calibri"/>
-                <w:color w:val="000000" w:themeColor="text1"/>
-              </w:rPr>
-              <w:t xml:space="preserve"> </w:t>
+              <w:t xml:space="preserve">Obstakels spawnen </w:t>
             </w:r>
             <w:r>
               <w:rPr>
@@ -3838,15 +3696,27 @@
               </w:rPr>
               <w:t xml:space="preserve">Bepaald waar </w:t>
             </w:r>
-            <w:proofErr w:type="spellStart"/>
-            <w:r>
-              <w:rPr>
-                <w:rFonts w:ascii="Calibri" w:eastAsia="Times New Roman" w:hAnsi="Calibri" w:cs="Calibri"/>
-                <w:color w:val="000000" w:themeColor="text1"/>
-              </w:rPr>
-              <w:t>obstacles</w:t>
-            </w:r>
-            <w:proofErr w:type="spellEnd"/>
+            <w:r>
+              <w:rPr>
+                <w:rFonts w:ascii="Calibri" w:eastAsia="Times New Roman" w:hAnsi="Calibri" w:cs="Calibri"/>
+                <w:color w:val="000000" w:themeColor="text1"/>
+              </w:rPr>
+              <w:t xml:space="preserve">obstacles </w:t>
+            </w:r>
+            <w:r>
+              <w:rPr>
+                <w:rFonts w:ascii="Calibri" w:eastAsia="Times New Roman" w:hAnsi="Calibri" w:cs="Calibri"/>
+                <w:color w:val="000000" w:themeColor="text1"/>
+              </w:rPr>
+              <w:t>(</w:t>
+            </w:r>
+            <w:r>
+              <w:rPr>
+                <w:rFonts w:ascii="Calibri" w:eastAsia="Times New Roman" w:hAnsi="Calibri" w:cs="Calibri"/>
+                <w:color w:val="000000" w:themeColor="text1"/>
+              </w:rPr>
+              <w:t>enemies) kunnen</w:t>
+            </w:r>
             <w:r>
               <w:rPr>
                 <w:rFonts w:ascii="Calibri" w:eastAsia="Times New Roman" w:hAnsi="Calibri" w:cs="Calibri"/>
@@ -3859,40 +3729,8 @@
                 <w:rFonts w:ascii="Calibri" w:eastAsia="Times New Roman" w:hAnsi="Calibri" w:cs="Calibri"/>
                 <w:color w:val="000000" w:themeColor="text1"/>
               </w:rPr>
-              <w:t>(</w:t>
-            </w:r>
-            <w:proofErr w:type="spellStart"/>
-            <w:r>
-              <w:rPr>
-                <w:rFonts w:ascii="Calibri" w:eastAsia="Times New Roman" w:hAnsi="Calibri" w:cs="Calibri"/>
-                <w:color w:val="000000" w:themeColor="text1"/>
-              </w:rPr>
-              <w:t>enemies</w:t>
-            </w:r>
-            <w:proofErr w:type="spellEnd"/>
-            <w:r>
-              <w:rPr>
-                <w:rFonts w:ascii="Calibri" w:eastAsia="Times New Roman" w:hAnsi="Calibri" w:cs="Calibri"/>
-                <w:color w:val="000000" w:themeColor="text1"/>
-              </w:rPr>
-              <w:t>) kunnen</w:t>
-            </w:r>
-            <w:r>
-              <w:rPr>
-                <w:rFonts w:ascii="Calibri" w:eastAsia="Times New Roman" w:hAnsi="Calibri" w:cs="Calibri"/>
-                <w:color w:val="000000" w:themeColor="text1"/>
-              </w:rPr>
-              <w:t xml:space="preserve"> </w:t>
-            </w:r>
-            <w:proofErr w:type="spellStart"/>
-            <w:r>
-              <w:rPr>
-                <w:rFonts w:ascii="Calibri" w:eastAsia="Times New Roman" w:hAnsi="Calibri" w:cs="Calibri"/>
-                <w:color w:val="000000" w:themeColor="text1"/>
-              </w:rPr>
               <w:t>spawnen</w:t>
             </w:r>
-            <w:proofErr w:type="spellEnd"/>
           </w:p>
         </w:tc>
       </w:tr>
@@ -4418,23 +4256,7 @@
                 <w:rFonts w:ascii="Calibri" w:eastAsia="Times New Roman" w:hAnsi="Calibri" w:cs="Calibri"/>
                 <w:color w:val="000000" w:themeColor="text1"/>
               </w:rPr>
-              <w:t xml:space="preserve">De map namen worden </w:t>
-            </w:r>
-            <w:proofErr w:type="spellStart"/>
-            <w:r>
-              <w:rPr>
-                <w:rFonts w:ascii="Calibri" w:eastAsia="Times New Roman" w:hAnsi="Calibri" w:cs="Calibri"/>
-                <w:color w:val="000000" w:themeColor="text1"/>
-              </w:rPr>
-              <w:t>displayed</w:t>
-            </w:r>
-            <w:proofErr w:type="spellEnd"/>
-            <w:r>
-              <w:rPr>
-                <w:rFonts w:ascii="Calibri" w:eastAsia="Times New Roman" w:hAnsi="Calibri" w:cs="Calibri"/>
-                <w:color w:val="000000" w:themeColor="text1"/>
-              </w:rPr>
-              <w:t xml:space="preserve"> via een menu</w:t>
+              <w:t>De map namen worden displayed via een menu</w:t>
             </w:r>
           </w:p>
           <w:p>
@@ -4476,23 +4298,7 @@
                 <w:rFonts w:ascii="Calibri" w:eastAsia="Times New Roman" w:hAnsi="Calibri" w:cs="Calibri"/>
                 <w:color w:val="000000" w:themeColor="text1"/>
               </w:rPr>
-              <w:t xml:space="preserve">Je ziet waar de </w:t>
-            </w:r>
-            <w:proofErr w:type="spellStart"/>
-            <w:r>
-              <w:rPr>
-                <w:rFonts w:ascii="Calibri" w:eastAsia="Times New Roman" w:hAnsi="Calibri" w:cs="Calibri"/>
-                <w:color w:val="000000" w:themeColor="text1"/>
-              </w:rPr>
-              <w:t>selector</w:t>
-            </w:r>
-            <w:proofErr w:type="spellEnd"/>
-            <w:r>
-              <w:rPr>
-                <w:rFonts w:ascii="Calibri" w:eastAsia="Times New Roman" w:hAnsi="Calibri" w:cs="Calibri"/>
-                <w:color w:val="000000" w:themeColor="text1"/>
-              </w:rPr>
-              <w:t xml:space="preserve"> op </w:t>
+              <w:t xml:space="preserve">Je ziet waar de selector op </w:t>
             </w:r>
             <w:r>
               <w:rPr>
@@ -4596,15 +4402,7 @@
                 <w:rFonts w:ascii="Calibri" w:eastAsia="Times New Roman" w:hAnsi="Calibri" w:cs="Calibri"/>
                 <w:color w:val="000000" w:themeColor="text1"/>
               </w:rPr>
-              <w:t xml:space="preserve">Daniël </w:t>
-            </w:r>
-            <w:proofErr w:type="spellStart"/>
-            <w:r>
-              <w:rPr>
-                <w:rFonts w:ascii="Calibri" w:eastAsia="Times New Roman" w:hAnsi="Calibri" w:cs="Calibri"/>
-                <w:color w:val="000000" w:themeColor="text1"/>
-              </w:rPr>
-              <w:t>K</w:t>
+              <w:t>Daniël K</w:t>
             </w:r>
             <w:r>
               <w:rPr>
@@ -4620,7 +4418,6 @@
               </w:rPr>
               <w:t>sters</w:t>
             </w:r>
-            <w:proofErr w:type="spellEnd"/>
           </w:p>
         </w:tc>
       </w:tr>
@@ -4752,17 +4549,8 @@
                 <w:rFonts w:ascii="Calibri" w:eastAsia="Times New Roman" w:hAnsi="Calibri" w:cs="Calibri"/>
                 <w:color w:val="000000" w:themeColor="text1"/>
               </w:rPr>
-              <w:t xml:space="preserve"> </w:t>
-            </w:r>
-            <w:proofErr w:type="spellStart"/>
-            <w:r>
-              <w:rPr>
-                <w:rFonts w:ascii="Calibri" w:eastAsia="Times New Roman" w:hAnsi="Calibri" w:cs="Calibri"/>
-                <w:color w:val="000000" w:themeColor="text1"/>
-              </w:rPr>
-              <w:t>enemies</w:t>
-            </w:r>
-            <w:proofErr w:type="spellEnd"/>
+              <w:t xml:space="preserve"> enemies</w:t>
+            </w:r>
           </w:p>
         </w:tc>
       </w:tr>
@@ -4881,7 +4669,6 @@
               </w:rPr>
               <w:t xml:space="preserve">een aantal </w:t>
             </w:r>
-            <w:proofErr w:type="spellStart"/>
             <w:r>
               <w:rPr>
                 <w:rFonts w:ascii="Calibri" w:eastAsia="Times New Roman" w:hAnsi="Calibri" w:cs="Calibri"/>
@@ -4889,7 +4676,6 @@
               </w:rPr>
               <w:t>enemies</w:t>
             </w:r>
-            <w:proofErr w:type="spellEnd"/>
             <w:r>
               <w:rPr>
                 <w:rFonts w:ascii="Calibri" w:eastAsia="Times New Roman" w:hAnsi="Calibri" w:cs="Calibri"/>
@@ -5186,17 +4972,36 @@
                 <w:rFonts w:ascii="Calibri" w:eastAsia="Times New Roman" w:hAnsi="Calibri" w:cs="Calibri"/>
                 <w:color w:val="000000" w:themeColor="text1"/>
               </w:rPr>
-              <w:t xml:space="preserve">of </w:t>
-            </w:r>
-            <w:proofErr w:type="spellStart"/>
-            <w:r>
-              <w:rPr>
-                <w:rFonts w:ascii="Calibri" w:eastAsia="Times New Roman" w:hAnsi="Calibri" w:cs="Calibri"/>
-                <w:color w:val="000000" w:themeColor="text1"/>
-              </w:rPr>
-              <w:t>enemies</w:t>
-            </w:r>
-            <w:proofErr w:type="spellEnd"/>
+              <w:t xml:space="preserve">of enemies </w:t>
+            </w:r>
+            <w:r>
+              <w:rPr>
+                <w:rFonts w:ascii="Calibri" w:eastAsia="Times New Roman" w:hAnsi="Calibri" w:cs="Calibri"/>
+                <w:color w:val="000000" w:themeColor="text1"/>
+              </w:rPr>
+              <w:t xml:space="preserve">kunnen </w:t>
+            </w:r>
+            <w:r>
+              <w:rPr>
+                <w:rFonts w:ascii="Calibri" w:eastAsia="Times New Roman" w:hAnsi="Calibri" w:cs="Calibri"/>
+                <w:color w:val="000000" w:themeColor="text1"/>
+              </w:rPr>
+              <w:t xml:space="preserve">de </w:t>
+            </w:r>
+            <w:r>
+              <w:rPr>
+                <w:rFonts w:ascii="Calibri" w:eastAsia="Times New Roman" w:hAnsi="Calibri" w:cs="Calibri"/>
+                <w:color w:val="000000" w:themeColor="text1"/>
+              </w:rPr>
+              <w:t>sp</w:t>
+            </w:r>
+            <w:r>
+              <w:rPr>
+                <w:rFonts w:ascii="Calibri" w:eastAsia="Times New Roman" w:hAnsi="Calibri" w:cs="Calibri"/>
+                <w:color w:val="000000" w:themeColor="text1"/>
+              </w:rPr>
+              <w:t>elers</w:t>
+            </w:r>
             <w:r>
               <w:rPr>
                 <w:rFonts w:ascii="Calibri" w:eastAsia="Times New Roman" w:hAnsi="Calibri" w:cs="Calibri"/>
@@ -5209,45 +5014,8 @@
                 <w:rFonts w:ascii="Calibri" w:eastAsia="Times New Roman" w:hAnsi="Calibri" w:cs="Calibri"/>
                 <w:color w:val="000000" w:themeColor="text1"/>
               </w:rPr>
-              <w:t xml:space="preserve">kunnen </w:t>
-            </w:r>
-            <w:r>
-              <w:rPr>
-                <w:rFonts w:ascii="Calibri" w:eastAsia="Times New Roman" w:hAnsi="Calibri" w:cs="Calibri"/>
-                <w:color w:val="000000" w:themeColor="text1"/>
-              </w:rPr>
-              <w:t xml:space="preserve">de </w:t>
-            </w:r>
-            <w:r>
-              <w:rPr>
-                <w:rFonts w:ascii="Calibri" w:eastAsia="Times New Roman" w:hAnsi="Calibri" w:cs="Calibri"/>
-                <w:color w:val="000000" w:themeColor="text1"/>
-              </w:rPr>
-              <w:t>sp</w:t>
-            </w:r>
-            <w:r>
-              <w:rPr>
-                <w:rFonts w:ascii="Calibri" w:eastAsia="Times New Roman" w:hAnsi="Calibri" w:cs="Calibri"/>
-                <w:color w:val="000000" w:themeColor="text1"/>
-              </w:rPr>
-              <w:t>elers</w:t>
-            </w:r>
-            <w:r>
-              <w:rPr>
-                <w:rFonts w:ascii="Calibri" w:eastAsia="Times New Roman" w:hAnsi="Calibri" w:cs="Calibri"/>
-                <w:color w:val="000000" w:themeColor="text1"/>
-              </w:rPr>
-              <w:t xml:space="preserve"> </w:t>
-            </w:r>
-            <w:proofErr w:type="spellStart"/>
-            <w:r>
-              <w:rPr>
-                <w:rFonts w:ascii="Calibri" w:eastAsia="Times New Roman" w:hAnsi="Calibri" w:cs="Calibri"/>
-                <w:color w:val="000000" w:themeColor="text1"/>
-              </w:rPr>
               <w:t>localiseren</w:t>
             </w:r>
-            <w:proofErr w:type="spellEnd"/>
             <w:r>
               <w:rPr>
                 <w:rFonts w:ascii="Calibri" w:eastAsia="Times New Roman" w:hAnsi="Calibri" w:cs="Calibri"/>
@@ -5290,21 +5058,12 @@
               </w:rPr>
               <w:t xml:space="preserve">Obstakels en </w:t>
             </w:r>
-            <w:proofErr w:type="spellStart"/>
-            <w:r>
-              <w:rPr>
-                <w:rFonts w:ascii="Calibri" w:eastAsia="Times New Roman" w:hAnsi="Calibri" w:cs="Calibri"/>
-                <w:color w:val="000000" w:themeColor="text1"/>
-              </w:rPr>
-              <w:t>enemies</w:t>
-            </w:r>
-            <w:proofErr w:type="spellEnd"/>
-            <w:r>
-              <w:rPr>
-                <w:rFonts w:ascii="Calibri" w:eastAsia="Times New Roman" w:hAnsi="Calibri" w:cs="Calibri"/>
-                <w:color w:val="000000" w:themeColor="text1"/>
-              </w:rPr>
-              <w:t xml:space="preserve"> </w:t>
+            <w:r>
+              <w:rPr>
+                <w:rFonts w:ascii="Calibri" w:eastAsia="Times New Roman" w:hAnsi="Calibri" w:cs="Calibri"/>
+                <w:color w:val="000000" w:themeColor="text1"/>
+              </w:rPr>
+              <w:t xml:space="preserve">enemies </w:t>
             </w:r>
             <w:r>
               <w:rPr>
@@ -5341,7 +5100,6 @@
               </w:rPr>
               <w:t xml:space="preserve">als ze </w:t>
             </w:r>
-            <w:proofErr w:type="spellStart"/>
             <w:r>
               <w:rPr>
                 <w:rFonts w:ascii="Calibri" w:eastAsia="Times New Roman" w:hAnsi="Calibri" w:cs="Calibri"/>
@@ -5349,7 +5107,6 @@
               </w:rPr>
               <w:t>colliden</w:t>
             </w:r>
-            <w:proofErr w:type="spellEnd"/>
             <w:r>
               <w:rPr>
                 <w:rFonts w:ascii="Calibri" w:eastAsia="Times New Roman" w:hAnsi="Calibri" w:cs="Calibri"/>
@@ -5404,23 +5161,7 @@
                 <w:rFonts w:ascii="Calibri" w:eastAsia="Times New Roman" w:hAnsi="Calibri" w:cs="Calibri"/>
                 <w:color w:val="000000" w:themeColor="text1"/>
               </w:rPr>
-              <w:t xml:space="preserve"> en </w:t>
-            </w:r>
-            <w:proofErr w:type="spellStart"/>
-            <w:r>
-              <w:rPr>
-                <w:rFonts w:ascii="Calibri" w:eastAsia="Times New Roman" w:hAnsi="Calibri" w:cs="Calibri"/>
-                <w:color w:val="000000" w:themeColor="text1"/>
-              </w:rPr>
-              <w:t>enemies</w:t>
-            </w:r>
-            <w:proofErr w:type="spellEnd"/>
-            <w:r>
-              <w:rPr>
-                <w:rFonts w:ascii="Calibri" w:eastAsia="Times New Roman" w:hAnsi="Calibri" w:cs="Calibri"/>
-                <w:color w:val="000000" w:themeColor="text1"/>
-              </w:rPr>
-              <w:t xml:space="preserve"> </w:t>
+              <w:t xml:space="preserve"> en enemies </w:t>
             </w:r>
             <w:r>
               <w:rPr>
@@ -5531,15 +5272,7 @@
                 <w:rFonts w:ascii="Calibri" w:eastAsia="Times New Roman" w:hAnsi="Calibri" w:cs="Calibri"/>
                 <w:color w:val="000000" w:themeColor="text1"/>
               </w:rPr>
-              <w:t xml:space="preserve"> </w:t>
-            </w:r>
-            <w:proofErr w:type="spellStart"/>
-            <w:r>
-              <w:rPr>
-                <w:rFonts w:ascii="Calibri" w:eastAsia="Times New Roman" w:hAnsi="Calibri" w:cs="Calibri"/>
-                <w:color w:val="000000" w:themeColor="text1"/>
-              </w:rPr>
-              <w:t>K</w:t>
+              <w:t xml:space="preserve"> K</w:t>
             </w:r>
             <w:r>
               <w:rPr>
@@ -5555,7 +5288,6 @@
               </w:rPr>
               <w:t>sters</w:t>
             </w:r>
-            <w:proofErr w:type="spellEnd"/>
           </w:p>
         </w:tc>
       </w:tr>
@@ -6292,17 +6024,8 @@
                 <w:rFonts w:ascii="Calibri" w:eastAsia="Times New Roman" w:hAnsi="Calibri" w:cs="Calibri"/>
                 <w:color w:val="000000" w:themeColor="text1"/>
               </w:rPr>
-              <w:t xml:space="preserve">Jeroen </w:t>
-            </w:r>
-            <w:proofErr w:type="spellStart"/>
-            <w:r>
-              <w:rPr>
-                <w:rFonts w:ascii="Calibri" w:eastAsia="Times New Roman" w:hAnsi="Calibri" w:cs="Calibri"/>
-                <w:color w:val="000000" w:themeColor="text1"/>
-              </w:rPr>
-              <w:t>Verboom</w:t>
-            </w:r>
-            <w:proofErr w:type="spellEnd"/>
+              <w:t>Jeroen Verboom</w:t>
+            </w:r>
           </w:p>
         </w:tc>
       </w:tr>
@@ -6856,17 +6579,8 @@
                 <w:rFonts w:ascii="Calibri" w:eastAsia="Times New Roman" w:hAnsi="Calibri" w:cs="Calibri"/>
                 <w:color w:val="000000" w:themeColor="text1"/>
               </w:rPr>
-              <w:t xml:space="preserve">Jeroen </w:t>
-            </w:r>
-            <w:proofErr w:type="spellStart"/>
-            <w:r>
-              <w:rPr>
-                <w:rFonts w:ascii="Calibri" w:eastAsia="Times New Roman" w:hAnsi="Calibri" w:cs="Calibri"/>
-                <w:color w:val="000000" w:themeColor="text1"/>
-              </w:rPr>
-              <w:t>Verboom</w:t>
-            </w:r>
-            <w:proofErr w:type="spellEnd"/>
+              <w:t>Jeroen Verboom</w:t>
+            </w:r>
           </w:p>
         </w:tc>
       </w:tr>
@@ -9071,7 +8785,6 @@
       </w:rPr>
       <w:t xml:space="preserve">             </w:t>
     </w:r>
-    <w:proofErr w:type="spellStart"/>
     <w:r>
       <w:rPr>
         <w:color w:val="000000"/>
@@ -9079,17 +8792,7 @@
         <w:szCs w:val="16"/>
         <w:lang w:val="en-US"/>
       </w:rPr>
-      <w:t>Sjabloon</w:t>
-    </w:r>
-    <w:proofErr w:type="spellEnd"/>
-    <w:r>
-      <w:rPr>
-        <w:color w:val="000000"/>
-        <w:sz w:val="16"/>
-        <w:szCs w:val="16"/>
-        <w:lang w:val="en-US"/>
-      </w:rPr>
-      <w:t xml:space="preserve"> </w:t>
+      <w:t xml:space="preserve">Sjabloon </w:t>
     </w:r>
     <w:r>
       <w:rPr>
@@ -14364,6 +14067,10 @@
 </file>
 
 <file path=customXml/item1.xml><?xml version="1.0" encoding="utf-8"?>
+<b:Sources xmlns:b="http://schemas.openxmlformats.org/officeDocument/2006/bibliography" xmlns="http://schemas.openxmlformats.org/officeDocument/2006/bibliography" SelectedStyle="\APASixthEditionOfficeOnline.xsl" StyleName="APA" Version="6"/>
+</file>
+
+<file path=customXml/item2.xml><?xml version="1.0" encoding="utf-8"?>
 <?mso-contentType ?>
 <FormTemplates xmlns="http://schemas.microsoft.com/sharepoint/v3/contenttype/forms">
   <Display>DocumentLibraryForm</Display>
@@ -14372,19 +14079,7 @@
 </FormTemplates>
 </file>
 
-<file path=customXml/item2.xml><?xml version="1.0" encoding="utf-8"?>
-<b:Sources xmlns:b="http://schemas.openxmlformats.org/officeDocument/2006/bibliography" xmlns="http://schemas.openxmlformats.org/officeDocument/2006/bibliography" SelectedStyle="\APASixthEditionOfficeOnline.xsl" StyleName="APA" Version="6"/>
-</file>
-
 <file path=customXml/item3.xml><?xml version="1.0" encoding="utf-8"?>
-<p:properties xmlns:p="http://schemas.microsoft.com/office/2006/metadata/properties" xmlns:xsi="http://www.w3.org/2001/XMLSchema-instance" xmlns:pc="http://schemas.microsoft.com/office/infopath/2007/PartnerControls">
-  <documentManagement>
-    <_activity xmlns="b4a33c1a-2843-472a-a90f-1765f7180fd8" xsi:nil="true"/>
-  </documentManagement>
-</p:properties>
-</file>
-
-<file path=customXml/item4.xml><?xml version="1.0" encoding="utf-8"?>
 <ct:contentTypeSchema xmlns:ct="http://schemas.microsoft.com/office/2006/metadata/contentType" xmlns:ma="http://schemas.microsoft.com/office/2006/metadata/properties/metaAttributes" ct:_="" ma:_="" ma:contentTypeName="Document" ma:contentTypeID="0x01010064F82FDDA339404C8262062207CAF667" ma:contentTypeVersion="16" ma:contentTypeDescription="Een nieuw document maken." ma:contentTypeScope="" ma:versionID="88c125a72a5fc794ad9f32fa6b752cd7">
   <xsd:schema xmlns:xsd="http://www.w3.org/2001/XMLSchema" xmlns:xs="http://www.w3.org/2001/XMLSchema" xmlns:p="http://schemas.microsoft.com/office/2006/metadata/properties" xmlns:ns3="b4a33c1a-2843-472a-a90f-1765f7180fd8" xmlns:ns4="214ce68c-cfaa-4703-9c23-385e6c4b0178" targetNamespace="http://schemas.microsoft.com/office/2006/metadata/properties" ma:root="true" ma:fieldsID="4b1f1dc129eeaa6143d3617cdc0484ba" ns3:_="" ns4:_="">
     <xsd:import namespace="b4a33c1a-2843-472a-a90f-1765f7180fd8"/>
@@ -14625,7 +14320,23 @@
 </ct:contentTypeSchema>
 </file>
 
+<file path=customXml/item4.xml><?xml version="1.0" encoding="utf-8"?>
+<p:properties xmlns:p="http://schemas.microsoft.com/office/2006/metadata/properties" xmlns:xsi="http://www.w3.org/2001/XMLSchema-instance" xmlns:pc="http://schemas.microsoft.com/office/infopath/2007/PartnerControls">
+  <documentManagement>
+    <_activity xmlns="b4a33c1a-2843-472a-a90f-1765f7180fd8" xsi:nil="true"/>
+  </documentManagement>
+</p:properties>
+</file>
+
 <file path=customXml/itemProps1.xml><?xml version="1.0" encoding="utf-8"?>
+<ds:datastoreItem xmlns:ds="http://schemas.openxmlformats.org/officeDocument/2006/customXml" ds:itemID="{72B7D650-2FAA-4D72-B587-235E59E6AC26}">
+  <ds:schemaRefs>
+    <ds:schemaRef ds:uri="http://schemas.openxmlformats.org/officeDocument/2006/bibliography"/>
+  </ds:schemaRefs>
+</ds:datastoreItem>
+</file>
+
+<file path=customXml/itemProps2.xml><?xml version="1.0" encoding="utf-8"?>
 <ds:datastoreItem xmlns:ds="http://schemas.openxmlformats.org/officeDocument/2006/customXml" ds:itemID="{C6916C6B-E06E-47CD-A094-BBBE44C5EA8C}">
   <ds:schemaRefs>
     <ds:schemaRef ds:uri="http://schemas.microsoft.com/sharepoint/v3/contenttype/forms"/>
@@ -14633,32 +14344,7 @@
 </ds:datastoreItem>
 </file>
 
-<file path=customXml/itemProps2.xml><?xml version="1.0" encoding="utf-8"?>
-<ds:datastoreItem xmlns:ds="http://schemas.openxmlformats.org/officeDocument/2006/customXml" ds:itemID="{72B7D650-2FAA-4D72-B587-235E59E6AC26}">
-  <ds:schemaRefs>
-    <ds:schemaRef ds:uri="http://schemas.openxmlformats.org/officeDocument/2006/bibliography"/>
-  </ds:schemaRefs>
-</ds:datastoreItem>
-</file>
-
 <file path=customXml/itemProps3.xml><?xml version="1.0" encoding="utf-8"?>
-<ds:datastoreItem xmlns:ds="http://schemas.openxmlformats.org/officeDocument/2006/customXml" ds:itemID="{846B1C81-E993-40E7-BCC5-DA63F0CD945C}">
-  <ds:schemaRefs>
-    <ds:schemaRef ds:uri="http://purl.org/dc/terms/"/>
-    <ds:schemaRef ds:uri="http://www.w3.org/XML/1998/namespace"/>
-    <ds:schemaRef ds:uri="http://schemas.microsoft.com/office/2006/metadata/properties"/>
-    <ds:schemaRef ds:uri="http://schemas.microsoft.com/office/infopath/2007/PartnerControls"/>
-    <ds:schemaRef ds:uri="http://schemas.microsoft.com/office/2006/documentManagement/types"/>
-    <ds:schemaRef ds:uri="http://schemas.openxmlformats.org/package/2006/metadata/core-properties"/>
-    <ds:schemaRef ds:uri="214ce68c-cfaa-4703-9c23-385e6c4b0178"/>
-    <ds:schemaRef ds:uri="b4a33c1a-2843-472a-a90f-1765f7180fd8"/>
-    <ds:schemaRef ds:uri="http://purl.org/dc/dcmitype/"/>
-    <ds:schemaRef ds:uri="http://purl.org/dc/elements/1.1/"/>
-  </ds:schemaRefs>
-</ds:datastoreItem>
-</file>
-
-<file path=customXml/itemProps4.xml><?xml version="1.0" encoding="utf-8"?>
 <ds:datastoreItem xmlns:ds="http://schemas.openxmlformats.org/officeDocument/2006/customXml" ds:itemID="{B9386398-DA4C-4B4A-B90D-BDB436555AB0}">
   <ds:schemaRefs>
     <ds:schemaRef ds:uri="http://schemas.microsoft.com/office/2006/metadata/contentType"/>
@@ -14675,4 +14361,14 @@
     <ds:schemaRef ds:uri="http://schemas.microsoft.com/internal/obd"/>
   </ds:schemaRefs>
 </ds:datastoreItem>
+</file>
+
+<file path=customXml/itemProps4.xml><?xml version="1.0" encoding="utf-8"?>
+<ds:datastoreItem xmlns:ds="http://schemas.openxmlformats.org/officeDocument/2006/customXml" ds:itemID="{846B1C81-E993-40E7-BCC5-DA63F0CD945C}">
+  <ds:schemaRefs>
+    <ds:schemaRef ds:uri="http://schemas.microsoft.com/office/2006/metadata/properties"/>
+    <ds:schemaRef ds:uri="http://schemas.microsoft.com/office/infopath/2007/PartnerControls"/>
+    <ds:schemaRef ds:uri="b4a33c1a-2843-472a-a90f-1765f7180fd8"/>
+  </ds:schemaRefs>
+</ds:datastoreItem>
 </file>
</xml_diff>